<commit_message>
Modified based on Ms. Shilpa's changes
</commit_message>
<xml_diff>
--- a/Dept Doc..docx
+++ b/Dept Doc..docx
@@ -1,6 +1,6 @@
 
 <file path=word/document.xml><?xml version="1.0" encoding="utf-8"?>
-<w:document xmlns:wpc="http://schemas.microsoft.com/office/word/2010/wordprocessingCanvas" xmlns:cx="http://schemas.microsoft.com/office/drawing/2014/chartex" xmlns:cx1="http://schemas.microsoft.com/office/drawing/2015/9/8/chartex" xmlns:cx2="http://schemas.microsoft.com/office/drawing/2015/10/21/chartex" xmlns:cx3="http://schemas.microsoft.com/office/drawing/2016/5/9/chartex" xmlns:cx4="http://schemas.microsoft.com/office/drawing/2016/5/10/chartex" xmlns:cx5="http://schemas.microsoft.com/office/drawing/2016/5/11/chartex" xmlns:cx6="http://schemas.microsoft.com/office/drawing/2016/5/12/chartex" xmlns:cx7="http://schemas.microsoft.com/office/drawing/2016/5/13/chartex" xmlns:cx8="http://schemas.microsoft.com/office/drawing/2016/5/14/chartex" xmlns:mc="http://schemas.openxmlformats.org/markup-compatibility/2006" xmlns:aink="http://schemas.microsoft.com/office/drawing/2016/ink" xmlns:am3d="http://schemas.microsoft.com/office/drawing/2017/model3d" xmlns:o="urn:schemas-microsoft-com:office:office" xmlns:oel="http://schemas.microsoft.com/office/2019/extlst" xmlns:r="http://schemas.openxmlformats.org/officeDocument/2006/relationships" xmlns:m="http://schemas.openxmlformats.org/officeDocument/2006/math" xmlns:v="urn:schemas-microsoft-com:vml" xmlns:wp14="http://schemas.microsoft.com/office/word/2010/wordprocessingDrawing" xmlns:wp="http://schemas.openxmlformats.org/drawingml/2006/wordprocessingDrawing" xmlns:w10="urn:schemas-microsoft-com:office:word" xmlns:w="http://schemas.openxmlformats.org/wordprocessingml/2006/main" xmlns:w14="http://schemas.microsoft.com/office/word/2010/wordml" xmlns:w15="http://schemas.microsoft.com/office/word/2012/wordml" xmlns:w16cex="http://schemas.microsoft.com/office/word/2018/wordml/cex" xmlns:w16cid="http://schemas.microsoft.com/office/word/2016/wordml/cid" xmlns:w16="http://schemas.microsoft.com/office/word/2018/wordml" xmlns:w16du="http://schemas.microsoft.com/office/word/2023/wordml/word16du" xmlns:w16sdtdh="http://schemas.microsoft.com/office/word/2020/wordml/sdtdatahash" xmlns:w16se="http://schemas.microsoft.com/office/word/2015/wordml/symex" xmlns:wpg="http://schemas.microsoft.com/office/word/2010/wordprocessingGroup" xmlns:wpi="http://schemas.microsoft.com/office/word/2010/wordprocessingInk" xmlns:wne="http://schemas.microsoft.com/office/word/2006/wordml" xmlns:wps="http://schemas.microsoft.com/office/word/2010/wordprocessingShape" mc:Ignorable="w14 w15 w16se w16cid w16 w16cex w16sdtdh wp14">
+<w:document xmlns:wpc="http://schemas.microsoft.com/office/word/2010/wordprocessingCanvas" xmlns:cx="http://schemas.microsoft.com/office/drawing/2014/chartex" xmlns:cx1="http://schemas.microsoft.com/office/drawing/2015/9/8/chartex" xmlns:cx2="http://schemas.microsoft.com/office/drawing/2015/10/21/chartex" xmlns:cx3="http://schemas.microsoft.com/office/drawing/2016/5/9/chartex" xmlns:cx4="http://schemas.microsoft.com/office/drawing/2016/5/10/chartex" xmlns:cx5="http://schemas.microsoft.com/office/drawing/2016/5/11/chartex" xmlns:cx6="http://schemas.microsoft.com/office/drawing/2016/5/12/chartex" xmlns:cx7="http://schemas.microsoft.com/office/drawing/2016/5/13/chartex" xmlns:cx8="http://schemas.microsoft.com/office/drawing/2016/5/14/chartex" xmlns:mc="http://schemas.openxmlformats.org/markup-compatibility/2006" xmlns:aink="http://schemas.microsoft.com/office/drawing/2016/ink" xmlns:am3d="http://schemas.microsoft.com/office/drawing/2017/model3d" xmlns:o="urn:schemas-microsoft-com:office:office" xmlns:oel="http://schemas.microsoft.com/office/2019/extlst" xmlns:r="http://schemas.openxmlformats.org/officeDocument/2006/relationships" xmlns:m="http://schemas.openxmlformats.org/officeDocument/2006/math" xmlns:v="urn:schemas-microsoft-com:vml" xmlns:wp14="http://schemas.microsoft.com/office/word/2010/wordprocessingDrawing" xmlns:wp="http://schemas.openxmlformats.org/drawingml/2006/wordprocessingDrawing" xmlns:w10="urn:schemas-microsoft-com:office:word" xmlns:w="http://schemas.openxmlformats.org/wordprocessingml/2006/main" xmlns:w14="http://schemas.microsoft.com/office/word/2010/wordml" xmlns:w15="http://schemas.microsoft.com/office/word/2012/wordml" xmlns:w16cex="http://schemas.microsoft.com/office/word/2018/wordml/cex" xmlns:w16cid="http://schemas.microsoft.com/office/word/2016/wordml/cid" xmlns:w16="http://schemas.microsoft.com/office/word/2018/wordml" xmlns:w16sdtdh="http://schemas.microsoft.com/office/word/2020/wordml/sdtdatahash" xmlns:w16se="http://schemas.microsoft.com/office/word/2015/wordml/symex" xmlns:wpg="http://schemas.microsoft.com/office/word/2010/wordprocessingGroup" xmlns:wpi="http://schemas.microsoft.com/office/word/2010/wordprocessingInk" xmlns:wne="http://schemas.microsoft.com/office/word/2006/wordml" xmlns:wps="http://schemas.microsoft.com/office/word/2010/wordprocessingShape" mc:Ignorable="w14 w15 w16se w16cid w16 w16cex w16sdtdh wp14">
   <w:body>
     <w:tbl>
       <w:tblPr>
@@ -19,7 +19,13 @@
           </w:tcPr>
           <w:p>
             <w:r>
-              <w:t>Dept ID</w:t>
+              <w:t>Dep</w:t>
+            </w:r>
+            <w:r>
+              <w:t>artment</w:t>
+            </w:r>
+            <w:r>
+              <w:t xml:space="preserve"> ID</w:t>
             </w:r>
           </w:p>
         </w:tc>
@@ -29,7 +35,13 @@
           </w:tcPr>
           <w:p>
             <w:r>
-              <w:t>Dept Name</w:t>
+              <w:t>Dep</w:t>
+            </w:r>
+            <w:r>
+              <w:t>artment</w:t>
+            </w:r>
+            <w:r>
+              <w:t xml:space="preserve"> Name</w:t>
             </w:r>
           </w:p>
         </w:tc>
@@ -98,6 +110,20 @@
               <w:t>Z</w:t>
             </w:r>
           </w:p>
+        </w:tc>
+      </w:tr>
+      <w:tr>
+        <w:tc>
+          <w:tcPr>
+            <w:tcW w:w="4675" w:type="dxa"/>
+          </w:tcPr>
+          <w:p/>
+        </w:tc>
+        <w:tc>
+          <w:tcPr>
+            <w:tcW w:w="4675" w:type="dxa"/>
+          </w:tcPr>
+          <w:p/>
         </w:tc>
       </w:tr>
     </w:tbl>
@@ -235,6 +261,7 @@
     <w:lsdException w:name="HTML Sample" w:semiHidden="1" w:unhideWhenUsed="1"/>
     <w:lsdException w:name="HTML Typewriter" w:semiHidden="1" w:unhideWhenUsed="1"/>
     <w:lsdException w:name="HTML Variable" w:semiHidden="1" w:unhideWhenUsed="1"/>
+    <w:lsdException w:name="Normal Table" w:semiHidden="1" w:unhideWhenUsed="1"/>
     <w:lsdException w:name="annotation subject" w:semiHidden="1" w:unhideWhenUsed="1"/>
     <w:lsdException w:name="No List" w:semiHidden="1" w:unhideWhenUsed="1"/>
     <w:lsdException w:name="Outline List 1" w:semiHidden="1" w:unhideWhenUsed="1"/>
@@ -277,8 +304,11 @@
     <w:lsdException w:name="Table Contemporary" w:semiHidden="1" w:unhideWhenUsed="1"/>
     <w:lsdException w:name="Table Elegant" w:semiHidden="1" w:unhideWhenUsed="1"/>
     <w:lsdException w:name="Table Professional" w:semiHidden="1" w:unhideWhenUsed="1"/>
+    <w:lsdException w:name="Table Subtle 1" w:semiHidden="1" w:unhideWhenUsed="1"/>
     <w:lsdException w:name="Table Subtle 2" w:semiHidden="1" w:unhideWhenUsed="1"/>
     <w:lsdException w:name="Table Web 1" w:semiHidden="1" w:unhideWhenUsed="1"/>
+    <w:lsdException w:name="Table Web 2" w:semiHidden="1" w:unhideWhenUsed="1"/>
+    <w:lsdException w:name="Table Web 3" w:semiHidden="1" w:unhideWhenUsed="1"/>
     <w:lsdException w:name="Balloon Text" w:semiHidden="1" w:unhideWhenUsed="1"/>
     <w:lsdException w:name="Table Grid" w:uiPriority="39"/>
     <w:lsdException w:name="Table Theme" w:semiHidden="1" w:unhideWhenUsed="1"/>

</xml_diff>

<commit_message>
Modified doc by SHILRA
</commit_message>
<xml_diff>
--- a/Dept Doc..docx
+++ b/Dept Doc..docx
@@ -22,9 +22,15 @@
               <w:t>Dep</w:t>
             </w:r>
             <w:r>
+              <w:t>ar</w:t>
+            </w:r>
+            <w:r>
               <w:t>t</w:t>
             </w:r>
             <w:r>
+              <w:t>ment</w:t>
+            </w:r>
+            <w:r>
               <w:t xml:space="preserve"> ID</w:t>
             </w:r>
           </w:p>
@@ -38,10 +44,19 @@
               <w:t>Dep</w:t>
             </w:r>
             <w:r>
+              <w:t>ar</w:t>
+            </w:r>
+            <w:r>
               <w:t>t</w:t>
             </w:r>
             <w:r>
-              <w:t xml:space="preserve"> Name</w:t>
+              <w:t>ment</w:t>
+            </w:r>
+            <w:r>
+              <w:t xml:space="preserve"> N</w:t>
+            </w:r>
+            <w:r>
+              <w:t>m</w:t>
             </w:r>
           </w:p>
         </w:tc>
@@ -65,9 +80,6 @@
             <w:r>
               <w:t>X</w:t>
             </w:r>
-            <w:r>
-              <w:t>-1</w:t>
-            </w:r>
           </w:p>
         </w:tc>
       </w:tr>
@@ -90,9 +102,6 @@
             <w:r>
               <w:t>Y</w:t>
             </w:r>
-            <w:r>
-              <w:t>-2</w:t>
-            </w:r>
           </w:p>
         </w:tc>
       </w:tr>
@@ -115,10 +124,21 @@
             <w:r>
               <w:t>Z</w:t>
             </w:r>
-            <w:r>
-              <w:t>-3</w:t>
-            </w:r>
           </w:p>
+        </w:tc>
+      </w:tr>
+      <w:tr>
+        <w:tc>
+          <w:tcPr>
+            <w:tcW w:w="4675" w:type="dxa"/>
+          </w:tcPr>
+          <w:p/>
+        </w:tc>
+        <w:tc>
+          <w:tcPr>
+            <w:tcW w:w="4675" w:type="dxa"/>
+          </w:tcPr>
+          <w:p/>
         </w:tc>
       </w:tr>
     </w:tbl>

</xml_diff>